<commit_message>
Added group 3 member names on the assignment document
</commit_message>
<xml_diff>
--- a/Group 3 PowerBI Assignment.docx
+++ b/Group 3 PowerBI Assignment.docx
@@ -1560,33 +1560,15 @@
           <w:color w:val="002060"/>
         </w:rPr>
         <w:lastRenderedPageBreak/>
-        <w:t xml:space="preserve">Create the required tables and show the queries that you have used [12 </w:t>
-      </w:r>
-      <w:proofErr w:type="gramStart"/>
-      <w:r>
-        <w:rPr>
-          <w:b/>
-          <w:bCs/>
-          <w:color w:val="002060"/>
-        </w:rPr>
-        <w:t>MARKS]</w:t>
-      </w:r>
-      <w:r>
-        <w:rPr>
-          <w:b/>
-          <w:bCs/>
-          <w:color w:val="002060"/>
-        </w:rPr>
-        <w:t xml:space="preserve">  -</w:t>
-      </w:r>
-      <w:proofErr w:type="gramEnd"/>
-      <w:r>
-        <w:rPr>
-          <w:b/>
-          <w:bCs/>
-          <w:color w:val="002060"/>
-        </w:rPr>
-        <w:t xml:space="preserve"> </w:t>
+        <w:t>Create the required tables and show the queries that you have used [12 MARKS]</w:t>
+      </w:r>
+      <w:r>
+        <w:rPr>
+          <w:b/>
+          <w:bCs/>
+          <w:color w:val="002060"/>
+        </w:rPr>
+        <w:t xml:space="preserve">  - </w:t>
       </w:r>
       <w:r>
         <w:rPr>
@@ -1796,7 +1778,6 @@
         <w:t>dbo</w:t>
       </w:r>
       <w:proofErr w:type="spellEnd"/>
-      <w:proofErr w:type="gramStart"/>
       <w:r>
         <w:rPr>
           <w:rFonts w:ascii="Consolas" w:hAnsi="Consolas" w:cs="Consolas"/>
@@ -1804,17 +1785,7 @@
           <w:sz w:val="19"/>
           <w:szCs w:val="19"/>
         </w:rPr>
-        <w:t>].[</w:t>
-      </w:r>
-      <w:proofErr w:type="gramEnd"/>
-      <w:r>
-        <w:rPr>
-          <w:rFonts w:ascii="Consolas" w:hAnsi="Consolas" w:cs="Consolas"/>
-          <w:color w:val="FF0000"/>
-          <w:sz w:val="19"/>
-          <w:szCs w:val="19"/>
-        </w:rPr>
-        <w:t>categories]'</w:t>
+        <w:t>].[categories]'</w:t>
       </w:r>
       <w:r>
         <w:rPr>
@@ -1855,7 +1826,6 @@
         </w:rPr>
         <w:t xml:space="preserve"> </w:t>
       </w:r>
-      <w:proofErr w:type="gramStart"/>
       <w:r>
         <w:rPr>
           <w:rFonts w:ascii="Consolas" w:hAnsi="Consolas" w:cs="Consolas"/>
@@ -1874,7 +1844,6 @@
         </w:rPr>
         <w:t>(</w:t>
       </w:r>
-      <w:proofErr w:type="gramEnd"/>
       <w:r>
         <w:rPr>
           <w:rFonts w:ascii="Consolas" w:hAnsi="Consolas" w:cs="Consolas"/>
@@ -2020,7 +1989,6 @@
         <w:t>dbo</w:t>
       </w:r>
       <w:proofErr w:type="spellEnd"/>
-      <w:proofErr w:type="gramStart"/>
       <w:r>
         <w:rPr>
           <w:rFonts w:ascii="Consolas" w:hAnsi="Consolas" w:cs="Consolas"/>
@@ -2044,16 +2012,7 @@
           <w:sz w:val="19"/>
           <w:szCs w:val="19"/>
         </w:rPr>
-        <w:t>[</w:t>
-      </w:r>
-      <w:proofErr w:type="gramEnd"/>
-      <w:r>
-        <w:rPr>
-          <w:rFonts w:ascii="Consolas" w:hAnsi="Consolas" w:cs="Consolas"/>
-          <w:sz w:val="19"/>
-          <w:szCs w:val="19"/>
-        </w:rPr>
-        <w:t>categories]</w:t>
+        <w:t>[categories]</w:t>
       </w:r>
       <w:r>
         <w:rPr>
@@ -2371,7 +2330,6 @@
         </w:rPr>
         <w:t xml:space="preserve">] </w:t>
       </w:r>
-      <w:proofErr w:type="gramStart"/>
       <w:r>
         <w:rPr>
           <w:rFonts w:ascii="Consolas" w:hAnsi="Consolas" w:cs="Consolas"/>
@@ -2390,7 +2348,6 @@
         </w:rPr>
         <w:t>(</w:t>
       </w:r>
-      <w:proofErr w:type="gramEnd"/>
       <w:r>
         <w:rPr>
           <w:rFonts w:ascii="Consolas" w:hAnsi="Consolas" w:cs="Consolas"/>
@@ -2786,7 +2743,6 @@
         <w:t>dbo</w:t>
       </w:r>
       <w:proofErr w:type="spellEnd"/>
-      <w:proofErr w:type="gramStart"/>
       <w:r>
         <w:rPr>
           <w:rFonts w:ascii="Consolas" w:hAnsi="Consolas" w:cs="Consolas"/>
@@ -2794,17 +2750,7 @@
           <w:sz w:val="19"/>
           <w:szCs w:val="19"/>
         </w:rPr>
-        <w:t>].[</w:t>
-      </w:r>
-      <w:proofErr w:type="gramEnd"/>
-      <w:r>
-        <w:rPr>
-          <w:rFonts w:ascii="Consolas" w:hAnsi="Consolas" w:cs="Consolas"/>
-          <w:color w:val="FF0000"/>
-          <w:sz w:val="19"/>
-          <w:szCs w:val="19"/>
-        </w:rPr>
-        <w:t>customers]'</w:t>
+        <w:t>].[customers]'</w:t>
       </w:r>
       <w:r>
         <w:rPr>
@@ -2845,7 +2791,6 @@
         </w:rPr>
         <w:t xml:space="preserve"> </w:t>
       </w:r>
-      <w:proofErr w:type="gramStart"/>
       <w:r>
         <w:rPr>
           <w:rFonts w:ascii="Consolas" w:hAnsi="Consolas" w:cs="Consolas"/>
@@ -2864,7 +2809,6 @@
         </w:rPr>
         <w:t>(</w:t>
       </w:r>
-      <w:proofErr w:type="gramEnd"/>
       <w:r>
         <w:rPr>
           <w:rFonts w:ascii="Consolas" w:hAnsi="Consolas" w:cs="Consolas"/>
@@ -3010,7 +2954,6 @@
         <w:t>dbo</w:t>
       </w:r>
       <w:proofErr w:type="spellEnd"/>
-      <w:proofErr w:type="gramStart"/>
       <w:r>
         <w:rPr>
           <w:rFonts w:ascii="Consolas" w:hAnsi="Consolas" w:cs="Consolas"/>
@@ -3034,16 +2977,7 @@
           <w:sz w:val="19"/>
           <w:szCs w:val="19"/>
         </w:rPr>
-        <w:t>[</w:t>
-      </w:r>
-      <w:proofErr w:type="gramEnd"/>
-      <w:r>
-        <w:rPr>
-          <w:rFonts w:ascii="Consolas" w:hAnsi="Consolas" w:cs="Consolas"/>
-          <w:sz w:val="19"/>
-          <w:szCs w:val="19"/>
-        </w:rPr>
-        <w:t>customers]</w:t>
+        <w:t>[customers]</w:t>
       </w:r>
       <w:r>
         <w:rPr>
@@ -3279,7 +3213,6 @@
         </w:rPr>
         <w:t xml:space="preserve">] </w:t>
       </w:r>
-      <w:proofErr w:type="gramStart"/>
       <w:r>
         <w:rPr>
           <w:rFonts w:ascii="Consolas" w:hAnsi="Consolas" w:cs="Consolas"/>
@@ -3298,7 +3231,6 @@
         </w:rPr>
         <w:t>(</w:t>
       </w:r>
-      <w:proofErr w:type="gramEnd"/>
       <w:r>
         <w:rPr>
           <w:rFonts w:ascii="Consolas" w:hAnsi="Consolas" w:cs="Consolas"/>
@@ -3389,7 +3321,6 @@
         </w:rPr>
         <w:t xml:space="preserve">] </w:t>
       </w:r>
-      <w:proofErr w:type="gramStart"/>
       <w:r>
         <w:rPr>
           <w:rFonts w:ascii="Consolas" w:hAnsi="Consolas" w:cs="Consolas"/>
@@ -3408,7 +3339,6 @@
         </w:rPr>
         <w:t>(</w:t>
       </w:r>
-      <w:proofErr w:type="gramEnd"/>
       <w:r>
         <w:rPr>
           <w:rFonts w:ascii="Consolas" w:hAnsi="Consolas" w:cs="Consolas"/>
@@ -3499,7 +3429,6 @@
         </w:rPr>
         <w:t xml:space="preserve">] </w:t>
       </w:r>
-      <w:proofErr w:type="gramStart"/>
       <w:r>
         <w:rPr>
           <w:rFonts w:ascii="Consolas" w:hAnsi="Consolas" w:cs="Consolas"/>
@@ -3518,7 +3447,6 @@
         </w:rPr>
         <w:t>(</w:t>
       </w:r>
-      <w:proofErr w:type="gramEnd"/>
       <w:r>
         <w:rPr>
           <w:rFonts w:ascii="Consolas" w:hAnsi="Consolas" w:cs="Consolas"/>
@@ -3609,7 +3537,6 @@
         </w:rPr>
         <w:t xml:space="preserve">] </w:t>
       </w:r>
-      <w:proofErr w:type="gramStart"/>
       <w:r>
         <w:rPr>
           <w:rFonts w:ascii="Consolas" w:hAnsi="Consolas" w:cs="Consolas"/>
@@ -3628,7 +3555,6 @@
         </w:rPr>
         <w:t>(</w:t>
       </w:r>
-      <w:proofErr w:type="gramEnd"/>
       <w:r>
         <w:rPr>
           <w:rFonts w:ascii="Consolas" w:hAnsi="Consolas" w:cs="Consolas"/>
@@ -3719,7 +3645,6 @@
         </w:rPr>
         <w:t xml:space="preserve">] </w:t>
       </w:r>
-      <w:proofErr w:type="gramStart"/>
       <w:r>
         <w:rPr>
           <w:rFonts w:ascii="Consolas" w:hAnsi="Consolas" w:cs="Consolas"/>
@@ -3738,7 +3663,6 @@
         </w:rPr>
         <w:t>(</w:t>
       </w:r>
-      <w:proofErr w:type="gramEnd"/>
       <w:r>
         <w:rPr>
           <w:rFonts w:ascii="Consolas" w:hAnsi="Consolas" w:cs="Consolas"/>
@@ -3829,7 +3753,6 @@
         </w:rPr>
         <w:t xml:space="preserve">] </w:t>
       </w:r>
-      <w:proofErr w:type="gramStart"/>
       <w:r>
         <w:rPr>
           <w:rFonts w:ascii="Consolas" w:hAnsi="Consolas" w:cs="Consolas"/>
@@ -3848,7 +3771,6 @@
         </w:rPr>
         <w:t>(</w:t>
       </w:r>
-      <w:proofErr w:type="gramEnd"/>
       <w:r>
         <w:rPr>
           <w:rFonts w:ascii="Consolas" w:hAnsi="Consolas" w:cs="Consolas"/>
@@ -3939,7 +3861,6 @@
         </w:rPr>
         <w:t xml:space="preserve">] </w:t>
       </w:r>
-      <w:proofErr w:type="gramStart"/>
       <w:r>
         <w:rPr>
           <w:rFonts w:ascii="Consolas" w:hAnsi="Consolas" w:cs="Consolas"/>
@@ -3958,7 +3879,6 @@
         </w:rPr>
         <w:t>(</w:t>
       </w:r>
-      <w:proofErr w:type="gramEnd"/>
       <w:r>
         <w:rPr>
           <w:rFonts w:ascii="Consolas" w:hAnsi="Consolas" w:cs="Consolas"/>
@@ -4049,7 +3969,6 @@
         </w:rPr>
         <w:t xml:space="preserve">] </w:t>
       </w:r>
-      <w:proofErr w:type="gramStart"/>
       <w:r>
         <w:rPr>
           <w:rFonts w:ascii="Consolas" w:hAnsi="Consolas" w:cs="Consolas"/>
@@ -4068,7 +3987,6 @@
         </w:rPr>
         <w:t>(</w:t>
       </w:r>
-      <w:proofErr w:type="gramEnd"/>
       <w:r>
         <w:rPr>
           <w:rFonts w:ascii="Consolas" w:hAnsi="Consolas" w:cs="Consolas"/>
@@ -4464,7 +4382,6 @@
         <w:t>dbo</w:t>
       </w:r>
       <w:proofErr w:type="spellEnd"/>
-      <w:proofErr w:type="gramStart"/>
       <w:r>
         <w:rPr>
           <w:rFonts w:ascii="Consolas" w:hAnsi="Consolas" w:cs="Consolas"/>
@@ -4472,17 +4389,7 @@
           <w:sz w:val="19"/>
           <w:szCs w:val="19"/>
         </w:rPr>
-        <w:t>].[</w:t>
-      </w:r>
-      <w:proofErr w:type="gramEnd"/>
-      <w:r>
-        <w:rPr>
-          <w:rFonts w:ascii="Consolas" w:hAnsi="Consolas" w:cs="Consolas"/>
-          <w:color w:val="FF0000"/>
-          <w:sz w:val="19"/>
-          <w:szCs w:val="19"/>
-        </w:rPr>
-        <w:t>departments]'</w:t>
+        <w:t>].[departments]'</w:t>
       </w:r>
       <w:r>
         <w:rPr>
@@ -4523,7 +4430,6 @@
         </w:rPr>
         <w:t xml:space="preserve"> </w:t>
       </w:r>
-      <w:proofErr w:type="gramStart"/>
       <w:r>
         <w:rPr>
           <w:rFonts w:ascii="Consolas" w:hAnsi="Consolas" w:cs="Consolas"/>
@@ -4542,7 +4448,6 @@
         </w:rPr>
         <w:t>(</w:t>
       </w:r>
-      <w:proofErr w:type="gramEnd"/>
       <w:r>
         <w:rPr>
           <w:rFonts w:ascii="Consolas" w:hAnsi="Consolas" w:cs="Consolas"/>
@@ -4688,7 +4593,6 @@
         <w:t>dbo</w:t>
       </w:r>
       <w:proofErr w:type="spellEnd"/>
-      <w:proofErr w:type="gramStart"/>
       <w:r>
         <w:rPr>
           <w:rFonts w:ascii="Consolas" w:hAnsi="Consolas" w:cs="Consolas"/>
@@ -4712,16 +4616,7 @@
           <w:sz w:val="19"/>
           <w:szCs w:val="19"/>
         </w:rPr>
-        <w:t>[</w:t>
-      </w:r>
-      <w:proofErr w:type="gramEnd"/>
-      <w:r>
-        <w:rPr>
-          <w:rFonts w:ascii="Consolas" w:hAnsi="Consolas" w:cs="Consolas"/>
-          <w:sz w:val="19"/>
-          <w:szCs w:val="19"/>
-        </w:rPr>
-        <w:t>departments]</w:t>
+        <w:t>[departments]</w:t>
       </w:r>
       <w:r>
         <w:rPr>
@@ -4957,7 +4852,6 @@
         </w:rPr>
         <w:t xml:space="preserve">] </w:t>
       </w:r>
-      <w:proofErr w:type="gramStart"/>
       <w:r>
         <w:rPr>
           <w:rFonts w:ascii="Consolas" w:hAnsi="Consolas" w:cs="Consolas"/>
@@ -4976,7 +4870,6 @@
         </w:rPr>
         <w:t>(</w:t>
       </w:r>
-      <w:proofErr w:type="gramEnd"/>
       <w:r>
         <w:rPr>
           <w:rFonts w:ascii="Consolas" w:hAnsi="Consolas" w:cs="Consolas"/>
@@ -5372,7 +5265,6 @@
         <w:t>dbo</w:t>
       </w:r>
       <w:proofErr w:type="spellEnd"/>
-      <w:proofErr w:type="gramStart"/>
       <w:r>
         <w:rPr>
           <w:rFonts w:ascii="Consolas" w:hAnsi="Consolas" w:cs="Consolas"/>
@@ -5383,7 +5275,6 @@
         <w:t>].[</w:t>
       </w:r>
       <w:proofErr w:type="spellStart"/>
-      <w:proofErr w:type="gramEnd"/>
       <w:r>
         <w:rPr>
           <w:rFonts w:ascii="Consolas" w:hAnsi="Consolas" w:cs="Consolas"/>
@@ -5442,7 +5333,6 @@
         </w:rPr>
         <w:t xml:space="preserve"> </w:t>
       </w:r>
-      <w:proofErr w:type="gramStart"/>
       <w:r>
         <w:rPr>
           <w:rFonts w:ascii="Consolas" w:hAnsi="Consolas" w:cs="Consolas"/>
@@ -5461,7 +5351,6 @@
         </w:rPr>
         <w:t>(</w:t>
       </w:r>
-      <w:proofErr w:type="gramEnd"/>
       <w:r>
         <w:rPr>
           <w:rFonts w:ascii="Consolas" w:hAnsi="Consolas" w:cs="Consolas"/>
@@ -5607,7 +5496,6 @@
         <w:t>dbo</w:t>
       </w:r>
       <w:proofErr w:type="spellEnd"/>
-      <w:proofErr w:type="gramStart"/>
       <w:r>
         <w:rPr>
           <w:rFonts w:ascii="Consolas" w:hAnsi="Consolas" w:cs="Consolas"/>
@@ -5634,7 +5522,6 @@
         <w:t>[</w:t>
       </w:r>
       <w:proofErr w:type="spellStart"/>
-      <w:proofErr w:type="gramEnd"/>
       <w:r>
         <w:rPr>
           <w:rFonts w:ascii="Consolas" w:hAnsi="Consolas" w:cs="Consolas"/>
@@ -6613,7 +6500,6 @@
         <w:t>dbo</w:t>
       </w:r>
       <w:proofErr w:type="spellEnd"/>
-      <w:proofErr w:type="gramStart"/>
       <w:r>
         <w:rPr>
           <w:rFonts w:ascii="Consolas" w:hAnsi="Consolas" w:cs="Consolas"/>
@@ -6621,17 +6507,7 @@
           <w:sz w:val="19"/>
           <w:szCs w:val="19"/>
         </w:rPr>
-        <w:t>].[</w:t>
-      </w:r>
-      <w:proofErr w:type="gramEnd"/>
-      <w:r>
-        <w:rPr>
-          <w:rFonts w:ascii="Consolas" w:hAnsi="Consolas" w:cs="Consolas"/>
-          <w:color w:val="FF0000"/>
-          <w:sz w:val="19"/>
-          <w:szCs w:val="19"/>
-        </w:rPr>
-        <w:t>orders]'</w:t>
+        <w:t>].[orders]'</w:t>
       </w:r>
       <w:r>
         <w:rPr>
@@ -6672,7 +6548,6 @@
         </w:rPr>
         <w:t xml:space="preserve"> </w:t>
       </w:r>
-      <w:proofErr w:type="gramStart"/>
       <w:r>
         <w:rPr>
           <w:rFonts w:ascii="Consolas" w:hAnsi="Consolas" w:cs="Consolas"/>
@@ -6691,7 +6566,6 @@
         </w:rPr>
         <w:t>(</w:t>
       </w:r>
-      <w:proofErr w:type="gramEnd"/>
       <w:r>
         <w:rPr>
           <w:rFonts w:ascii="Consolas" w:hAnsi="Consolas" w:cs="Consolas"/>
@@ -6837,7 +6711,6 @@
         <w:t>dbo</w:t>
       </w:r>
       <w:proofErr w:type="spellEnd"/>
-      <w:proofErr w:type="gramStart"/>
       <w:r>
         <w:rPr>
           <w:rFonts w:ascii="Consolas" w:hAnsi="Consolas" w:cs="Consolas"/>
@@ -6861,16 +6734,7 @@
           <w:sz w:val="19"/>
           <w:szCs w:val="19"/>
         </w:rPr>
-        <w:t>[</w:t>
-      </w:r>
-      <w:proofErr w:type="gramEnd"/>
-      <w:r>
-        <w:rPr>
-          <w:rFonts w:ascii="Consolas" w:hAnsi="Consolas" w:cs="Consolas"/>
-          <w:sz w:val="19"/>
-          <w:szCs w:val="19"/>
-        </w:rPr>
-        <w:t>orders]</w:t>
+        <w:t>[orders]</w:t>
       </w:r>
       <w:r>
         <w:rPr>
@@ -7297,7 +7161,6 @@
         </w:rPr>
         <w:t xml:space="preserve">] </w:t>
       </w:r>
-      <w:proofErr w:type="gramStart"/>
       <w:r>
         <w:rPr>
           <w:rFonts w:ascii="Consolas" w:hAnsi="Consolas" w:cs="Consolas"/>
@@ -7316,7 +7179,6 @@
         </w:rPr>
         <w:t>(</w:t>
       </w:r>
-      <w:proofErr w:type="gramEnd"/>
       <w:r>
         <w:rPr>
           <w:rFonts w:ascii="Consolas" w:hAnsi="Consolas" w:cs="Consolas"/>
@@ -7725,7 +7587,6 @@
         <w:t>dbo</w:t>
       </w:r>
       <w:proofErr w:type="spellEnd"/>
-      <w:proofErr w:type="gramStart"/>
       <w:r>
         <w:rPr>
           <w:rFonts w:ascii="Consolas" w:hAnsi="Consolas" w:cs="Consolas"/>
@@ -7733,17 +7594,7 @@
           <w:sz w:val="19"/>
           <w:szCs w:val="19"/>
         </w:rPr>
-        <w:t>].[</w:t>
-      </w:r>
-      <w:proofErr w:type="gramEnd"/>
-      <w:r>
-        <w:rPr>
-          <w:rFonts w:ascii="Consolas" w:hAnsi="Consolas" w:cs="Consolas"/>
-          <w:color w:val="FF0000"/>
-          <w:sz w:val="19"/>
-          <w:szCs w:val="19"/>
-        </w:rPr>
-        <w:t>products]'</w:t>
+        <w:t>].[products]'</w:t>
       </w:r>
       <w:r>
         <w:rPr>
@@ -7784,7 +7635,6 @@
         </w:rPr>
         <w:t xml:space="preserve"> </w:t>
       </w:r>
-      <w:proofErr w:type="gramStart"/>
       <w:r>
         <w:rPr>
           <w:rFonts w:ascii="Consolas" w:hAnsi="Consolas" w:cs="Consolas"/>
@@ -7803,7 +7653,6 @@
         </w:rPr>
         <w:t>(</w:t>
       </w:r>
-      <w:proofErr w:type="gramEnd"/>
       <w:r>
         <w:rPr>
           <w:rFonts w:ascii="Consolas" w:hAnsi="Consolas" w:cs="Consolas"/>
@@ -7949,7 +7798,6 @@
         <w:t>dbo</w:t>
       </w:r>
       <w:proofErr w:type="spellEnd"/>
-      <w:proofErr w:type="gramStart"/>
       <w:r>
         <w:rPr>
           <w:rFonts w:ascii="Consolas" w:hAnsi="Consolas" w:cs="Consolas"/>
@@ -7973,16 +7821,7 @@
           <w:sz w:val="19"/>
           <w:szCs w:val="19"/>
         </w:rPr>
-        <w:t>[</w:t>
-      </w:r>
-      <w:proofErr w:type="gramEnd"/>
-      <w:r>
-        <w:rPr>
-          <w:rFonts w:ascii="Consolas" w:hAnsi="Consolas" w:cs="Consolas"/>
-          <w:sz w:val="19"/>
-          <w:szCs w:val="19"/>
-        </w:rPr>
-        <w:t>products]</w:t>
+        <w:t>[products]</w:t>
       </w:r>
       <w:r>
         <w:rPr>
@@ -8300,7 +8139,6 @@
         </w:rPr>
         <w:t xml:space="preserve">] </w:t>
       </w:r>
-      <w:proofErr w:type="gramStart"/>
       <w:r>
         <w:rPr>
           <w:rFonts w:ascii="Consolas" w:hAnsi="Consolas" w:cs="Consolas"/>
@@ -8319,7 +8157,6 @@
         </w:rPr>
         <w:t>(</w:t>
       </w:r>
-      <w:proofErr w:type="gramEnd"/>
       <w:r>
         <w:rPr>
           <w:rFonts w:ascii="Consolas" w:hAnsi="Consolas" w:cs="Consolas"/>
@@ -8410,7 +8247,6 @@
         </w:rPr>
         <w:t xml:space="preserve">] </w:t>
       </w:r>
-      <w:proofErr w:type="gramStart"/>
       <w:r>
         <w:rPr>
           <w:rFonts w:ascii="Consolas" w:hAnsi="Consolas" w:cs="Consolas"/>
@@ -8429,7 +8265,6 @@
         </w:rPr>
         <w:t>(</w:t>
       </w:r>
-      <w:proofErr w:type="gramEnd"/>
       <w:r>
         <w:rPr>
           <w:rFonts w:ascii="Consolas" w:hAnsi="Consolas" w:cs="Consolas"/>
@@ -8602,7 +8437,6 @@
         </w:rPr>
         <w:t xml:space="preserve">] </w:t>
       </w:r>
-      <w:proofErr w:type="gramStart"/>
       <w:r>
         <w:rPr>
           <w:rFonts w:ascii="Consolas" w:hAnsi="Consolas" w:cs="Consolas"/>
@@ -8621,7 +8455,6 @@
         </w:rPr>
         <w:t>(</w:t>
       </w:r>
-      <w:proofErr w:type="gramEnd"/>
       <w:r>
         <w:rPr>
           <w:rFonts w:ascii="Consolas" w:hAnsi="Consolas" w:cs="Consolas"/>
@@ -8888,33 +8721,15 @@
           <w:bCs/>
           <w:color w:val="002060"/>
         </w:rPr>
-        <w:t xml:space="preserve">Load the data into the tables you just created [50 </w:t>
-      </w:r>
-      <w:proofErr w:type="gramStart"/>
-      <w:r>
-        <w:rPr>
-          <w:b/>
-          <w:bCs/>
-          <w:color w:val="002060"/>
-        </w:rPr>
-        <w:t>MARKS]</w:t>
-      </w:r>
-      <w:r>
-        <w:rPr>
-          <w:b/>
-          <w:bCs/>
-          <w:color w:val="002060"/>
-        </w:rPr>
-        <w:t xml:space="preserve">  -</w:t>
-      </w:r>
-      <w:proofErr w:type="gramEnd"/>
-      <w:r>
-        <w:rPr>
-          <w:b/>
-          <w:bCs/>
-          <w:color w:val="002060"/>
-        </w:rPr>
-        <w:t xml:space="preserve"> </w:t>
+        <w:t>Load the data into the tables you just created [50 MARKS]</w:t>
+      </w:r>
+      <w:r>
+        <w:rPr>
+          <w:b/>
+          <w:bCs/>
+          <w:color w:val="002060"/>
+        </w:rPr>
+        <w:t xml:space="preserve">  - </w:t>
       </w:r>
       <w:r>
         <w:rPr>
@@ -10127,7 +9942,16 @@
           <w:bCs/>
           <w:color w:val="002060"/>
         </w:rPr>
+        <w:lastRenderedPageBreak/>
         <w:t xml:space="preserve">2 questions that can be answered by our star schema – </w:t>
+      </w:r>
+      <w:r>
+        <w:rPr>
+          <w:b/>
+          <w:bCs/>
+          <w:color w:val="002060"/>
+        </w:rPr>
+        <w:t xml:space="preserve"> [Queries have been included on github] </w:t>
       </w:r>
     </w:p>
     <w:p>
@@ -10149,8 +9973,31 @@
           <w:bCs/>
           <w:color w:val="002060"/>
         </w:rPr>
-        <w:lastRenderedPageBreak/>
-        <w:t xml:space="preserve">How many products </w:t>
+        <w:t xml:space="preserve">How many </w:t>
+      </w:r>
+      <w:r>
+        <w:rPr>
+          <w:b/>
+          <w:bCs/>
+          <w:color w:val="002060"/>
+        </w:rPr>
+        <w:t xml:space="preserve">customer bought </w:t>
+      </w:r>
+      <w:r>
+        <w:rPr>
+          <w:b/>
+          <w:bCs/>
+          <w:color w:val="002060"/>
+        </w:rPr>
+        <w:t>product</w:t>
+      </w:r>
+      <w:r>
+        <w:rPr>
+          <w:b/>
+          <w:bCs/>
+          <w:color w:val="002060"/>
+        </w:rPr>
+        <w:t xml:space="preserve"> X from department X</w:t>
       </w:r>
     </w:p>
     <w:p>
@@ -10166,16 +10013,22 @@
           <w:color w:val="002060"/>
         </w:rPr>
       </w:pPr>
-      <w:proofErr w:type="spellStart"/>
-      <w:r>
-        <w:rPr>
-          <w:b/>
-          <w:bCs/>
-          <w:color w:val="002060"/>
-        </w:rPr>
-        <w:t>sdds</w:t>
-      </w:r>
-      <w:proofErr w:type="spellEnd"/>
+      <w:r>
+        <w:rPr>
+          <w:b/>
+          <w:bCs/>
+          <w:color w:val="002060"/>
+        </w:rPr>
+        <w:t xml:space="preserve">How many orders with status COMPLETE </w:t>
+      </w:r>
+      <w:r>
+        <w:rPr>
+          <w:b/>
+          <w:bCs/>
+          <w:color w:val="002060"/>
+        </w:rPr>
+        <w:t xml:space="preserve">where ordered from department X </w:t>
+      </w:r>
     </w:p>
     <w:p>
       <w:pPr>
@@ -10206,16 +10059,24 @@
           <w:bCs/>
           <w:color w:val="002060"/>
         </w:rPr>
-        <w:t xml:space="preserve">Design a very beautiful dashboard using </w:t>
-      </w:r>
-      <w:proofErr w:type="spellStart"/>
-      <w:r>
-        <w:rPr>
-          <w:b/>
-          <w:bCs/>
-          <w:color w:val="002060"/>
-        </w:rPr>
-        <w:t>Qlikse</w:t>
+        <w:t>Design a very beautiful dashboard using Qliksense and try to capture all the possible KPIs that the company might need to know.</w:t>
+      </w:r>
+    </w:p>
+    <w:p>
+      <w:pPr>
+        <w:rPr>
+          <w:b/>
+          <w:bCs/>
+          <w:color w:val="002060"/>
+        </w:rPr>
+      </w:pPr>
+      <w:r>
+        <w:rPr>
+          <w:b/>
+          <w:bCs/>
+          <w:color w:val="002060"/>
+        </w:rPr>
+        <w:t xml:space="preserve">Have included all dashboards exported </w:t>
       </w:r>
       <w:bookmarkStart w:id="0" w:name="_GoBack"/>
       <w:bookmarkEnd w:id="0"/>
@@ -10225,36 +10086,8 @@
           <w:bCs/>
           <w:color w:val="002060"/>
         </w:rPr>
-        <w:t>nse</w:t>
-      </w:r>
-      <w:proofErr w:type="spellEnd"/>
-      <w:r>
-        <w:rPr>
-          <w:b/>
-          <w:bCs/>
-          <w:color w:val="002060"/>
-        </w:rPr>
-        <w:t xml:space="preserve"> and try to capture all the possible KPIs that the company might need to know.</w:t>
-      </w:r>
-    </w:p>
-    <w:p>
-      <w:pPr>
-        <w:pStyle w:val="ListParagraph"/>
-        <w:rPr>
-          <w:b/>
-          <w:bCs/>
-          <w:color w:val="002060"/>
-        </w:rPr>
-      </w:pPr>
-    </w:p>
-    <w:p>
-      <w:pPr>
-        <w:rPr>
-          <w:b/>
-          <w:bCs/>
-          <w:color w:val="002060"/>
-        </w:rPr>
-      </w:pPr>
+        <w:t>to PDF on github</w:t>
+      </w:r>
     </w:p>
     <w:sectPr>
       <w:pgSz w:w="11906" w:h="16838"/>

</xml_diff>

<commit_message>
Added the analysis dashboards From Qliksense
</commit_message>
<xml_diff>
--- a/Group 3 PowerBI Assignment.docx
+++ b/Group 3 PowerBI Assignment.docx
@@ -1,6 +1,6 @@
 
 <file path=word/document.xml><?xml version="1.0" encoding="utf-8"?>
-<w:document xmlns:wpc="http://schemas.microsoft.com/office/word/2010/wordprocessingCanvas" xmlns:cx="http://schemas.microsoft.com/office/drawing/2014/chartex" xmlns:cx1="http://schemas.microsoft.com/office/drawing/2015/9/8/chartex" xmlns:cx2="http://schemas.microsoft.com/office/drawing/2015/10/21/chartex" xmlns:cx3="http://schemas.microsoft.com/office/drawing/2016/5/9/chartex" xmlns:cx4="http://schemas.microsoft.com/office/drawing/2016/5/10/chartex" xmlns:cx5="http://schemas.microsoft.com/office/drawing/2016/5/11/chartex" xmlns:cx6="http://schemas.microsoft.com/office/drawing/2016/5/12/chartex" xmlns:cx7="http://schemas.microsoft.com/office/drawing/2016/5/13/chartex" xmlns:cx8="http://schemas.microsoft.com/office/drawing/2016/5/14/chartex" xmlns:mc="http://schemas.openxmlformats.org/markup-compatibility/2006" xmlns:aink="http://schemas.microsoft.com/office/drawing/2016/ink" xmlns:am3d="http://schemas.microsoft.com/office/drawing/2017/model3d" xmlns:o="urn:schemas-microsoft-com:office:office" xmlns:r="http://schemas.openxmlformats.org/officeDocument/2006/relationships" xmlns:m="http://schemas.openxmlformats.org/officeDocument/2006/math" xmlns:v="urn:schemas-microsoft-com:vml" xmlns:wp14="http://schemas.microsoft.com/office/word/2010/wordprocessingDrawing" xmlns:wp="http://schemas.openxmlformats.org/drawingml/2006/wordprocessingDrawing" xmlns:w10="urn:schemas-microsoft-com:office:word" xmlns:w="http://schemas.openxmlformats.org/wordprocessingml/2006/main" xmlns:w14="http://schemas.microsoft.com/office/word/2010/wordml" xmlns:w15="http://schemas.microsoft.com/office/word/2012/wordml" xmlns:w16cid="http://schemas.microsoft.com/office/word/2016/wordml/cid" xmlns:w16se="http://schemas.microsoft.com/office/word/2015/wordml/symex" xmlns:wpg="http://schemas.microsoft.com/office/word/2010/wordprocessingGroup" xmlns:wpi="http://schemas.microsoft.com/office/word/2010/wordprocessingInk" xmlns:wne="http://schemas.microsoft.com/office/word/2006/wordml" xmlns:wps="http://schemas.microsoft.com/office/word/2010/wordprocessingShape" mc:Ignorable="w14 w15 w16se w16cid wp14">
+<w:document xmlns:wpc="http://schemas.microsoft.com/office/word/2010/wordprocessingCanvas" xmlns:cx="http://schemas.microsoft.com/office/drawing/2014/chartex" xmlns:cx1="http://schemas.microsoft.com/office/drawing/2015/9/8/chartex" xmlns:cx2="http://schemas.microsoft.com/office/drawing/2015/10/21/chartex" xmlns:cx3="http://schemas.microsoft.com/office/drawing/2016/5/9/chartex" xmlns:cx4="http://schemas.microsoft.com/office/drawing/2016/5/10/chartex" xmlns:cx5="http://schemas.microsoft.com/office/drawing/2016/5/11/chartex" xmlns:cx6="http://schemas.microsoft.com/office/drawing/2016/5/12/chartex" xmlns:cx7="http://schemas.microsoft.com/office/drawing/2016/5/13/chartex" xmlns:cx8="http://schemas.microsoft.com/office/drawing/2016/5/14/chartex" xmlns:mc="http://schemas.openxmlformats.org/markup-compatibility/2006" xmlns:aink="http://schemas.microsoft.com/office/drawing/2016/ink" xmlns:am3d="http://schemas.microsoft.com/office/drawing/2017/model3d" xmlns:o="urn:schemas-microsoft-com:office:office" xmlns:r="http://schemas.openxmlformats.org/officeDocument/2006/relationships" xmlns:m="http://schemas.openxmlformats.org/officeDocument/2006/math" xmlns:v="urn:schemas-microsoft-com:vml" xmlns:wp14="http://schemas.microsoft.com/office/word/2010/wordprocessingDrawing" xmlns:wp="http://schemas.openxmlformats.org/drawingml/2006/wordprocessingDrawing" xmlns:w10="urn:schemas-microsoft-com:office:word" xmlns:w="http://schemas.openxmlformats.org/wordprocessingml/2006/main" xmlns:w14="http://schemas.microsoft.com/office/word/2010/wordml" xmlns:w15="http://schemas.microsoft.com/office/word/2012/wordml" xmlns:w16cex="http://schemas.microsoft.com/office/word/2018/wordml/cex" xmlns:w16cid="http://schemas.microsoft.com/office/word/2016/wordml/cid" xmlns:w16="http://schemas.microsoft.com/office/word/2018/wordml" xmlns:w16se="http://schemas.microsoft.com/office/word/2015/wordml/symex" xmlns:wpg="http://schemas.microsoft.com/office/word/2010/wordprocessingGroup" xmlns:wpi="http://schemas.microsoft.com/office/word/2010/wordprocessingInk" xmlns:wne="http://schemas.microsoft.com/office/word/2006/wordml" xmlns:wps="http://schemas.microsoft.com/office/word/2010/wordprocessingShape" mc:Ignorable="w14 w15 w16se w16cid w16 w16cex wp14">
   <w:body>
     <w:p>
       <w:pPr>
@@ -1010,7 +1010,7 @@
           <w:sz w:val="32"/>
           <w:szCs w:val="32"/>
         </w:rPr>
-        <w:t>Takunda B. Muchemwa</w:t>
+        <w:t xml:space="preserve">Takunda B. Muchemwa                                                </w:t>
       </w:r>
       <w:r>
         <w:rPr>
@@ -1021,7 +1021,7 @@
           <w:sz w:val="32"/>
           <w:szCs w:val="32"/>
         </w:rPr>
-        <w:t xml:space="preserve">                                                </w:t>
+        <w:t xml:space="preserve"> C</w:t>
       </w:r>
       <w:r>
         <w:rPr>
@@ -1032,9 +1032,11 @@
           <w:sz w:val="32"/>
           <w:szCs w:val="32"/>
         </w:rPr>
-        <w:t xml:space="preserve"> C</w:t>
-      </w:r>
-      <w:r>
+        <w:t>19136059G</w:t>
+      </w:r>
+    </w:p>
+    <w:p>
+      <w:pPr>
         <w:rPr>
           <w:b/>
           <w:bCs/>
@@ -1043,11 +1045,8 @@
           <w:sz w:val="32"/>
           <w:szCs w:val="32"/>
         </w:rPr>
-        <w:t>19136059G</w:t>
-      </w:r>
-    </w:p>
-    <w:p>
-      <w:pPr>
+      </w:pPr>
+      <w:r>
         <w:rPr>
           <w:b/>
           <w:bCs/>
@@ -1056,7 +1055,8 @@
           <w:sz w:val="32"/>
           <w:szCs w:val="32"/>
         </w:rPr>
-      </w:pPr>
+        <w:t>Gift Chigayo</w:t>
+      </w:r>
       <w:r>
         <w:rPr>
           <w:b/>
@@ -1066,7 +1066,7 @@
           <w:sz w:val="32"/>
           <w:szCs w:val="32"/>
         </w:rPr>
-        <w:t>Gift Chigayo</w:t>
+        <w:tab/>
       </w:r>
       <w:r>
         <w:rPr>
@@ -1089,8 +1089,11 @@
           <w:szCs w:val="32"/>
         </w:rPr>
         <w:tab/>
-      </w:r>
-      <w:r>
+        <w:t xml:space="preserve">                                           C19136195Z </w:t>
+      </w:r>
+    </w:p>
+    <w:p>
+      <w:pPr>
         <w:rPr>
           <w:b/>
           <w:bCs/>
@@ -1099,8 +1102,7 @@
           <w:sz w:val="32"/>
           <w:szCs w:val="32"/>
         </w:rPr>
-        <w:tab/>
-      </w:r>
+      </w:pPr>
       <w:r>
         <w:rPr>
           <w:b/>
@@ -1110,7 +1112,7 @@
           <w:sz w:val="32"/>
           <w:szCs w:val="32"/>
         </w:rPr>
-        <w:t xml:space="preserve">                                           </w:t>
+        <w:t>Keith Kambudzi</w:t>
       </w:r>
       <w:r>
         <w:rPr>
@@ -1121,11 +1123,9 @@
           <w:sz w:val="32"/>
           <w:szCs w:val="32"/>
         </w:rPr>
-        <w:t xml:space="preserve">C19136195Z </w:t>
-      </w:r>
-    </w:p>
-    <w:p>
-      <w:pPr>
+        <w:tab/>
+      </w:r>
+      <w:r>
         <w:rPr>
           <w:b/>
           <w:bCs/>
@@ -1134,8 +1134,12 @@
           <w:sz w:val="32"/>
           <w:szCs w:val="32"/>
         </w:rPr>
-      </w:pPr>
-      <w:r>
+        <w:tab/>
+        <w:t xml:space="preserve">                                                     C19136035O </w:t>
+      </w:r>
+    </w:p>
+    <w:p>
+      <w:pPr>
         <w:rPr>
           <w:b/>
           <w:bCs/>
@@ -1144,8 +1148,7 @@
           <w:sz w:val="32"/>
           <w:szCs w:val="32"/>
         </w:rPr>
-        <w:t>Keith Kambudzi</w:t>
-      </w:r>
+      </w:pPr>
       <w:r>
         <w:rPr>
           <w:b/>
@@ -1155,7 +1158,7 @@
           <w:sz w:val="32"/>
           <w:szCs w:val="32"/>
         </w:rPr>
-        <w:tab/>
+        <w:t>Dzingai Mushavatu</w:t>
       </w:r>
       <w:r>
         <w:rPr>
@@ -1177,9 +1180,12 @@
           <w:sz w:val="32"/>
           <w:szCs w:val="32"/>
         </w:rPr>
-        <w:t xml:space="preserve">                                                     </w:t>
-      </w:r>
-      <w:r>
+        <w:tab/>
+        <w:t xml:space="preserve">                                           C19136273O</w:t>
+      </w:r>
+    </w:p>
+    <w:p>
+      <w:pPr>
         <w:rPr>
           <w:b/>
           <w:bCs/>
@@ -1188,11 +1194,8 @@
           <w:sz w:val="32"/>
           <w:szCs w:val="32"/>
         </w:rPr>
-        <w:t xml:space="preserve">C19136035O </w:t>
-      </w:r>
-    </w:p>
-    <w:p>
-      <w:pPr>
+      </w:pPr>
+      <w:r>
         <w:rPr>
           <w:b/>
           <w:bCs/>
@@ -1201,7 +1204,8 @@
           <w:sz w:val="32"/>
           <w:szCs w:val="32"/>
         </w:rPr>
-      </w:pPr>
+        <w:t>Martin Chamambo</w:t>
+      </w:r>
       <w:r>
         <w:rPr>
           <w:b/>
@@ -1211,7 +1215,7 @@
           <w:sz w:val="32"/>
           <w:szCs w:val="32"/>
         </w:rPr>
-        <w:t>Dzingai Mushavatu</w:t>
+        <w:tab/>
       </w:r>
       <w:r>
         <w:rPr>
@@ -1223,8 +1227,11 @@
           <w:szCs w:val="32"/>
         </w:rPr>
         <w:tab/>
-      </w:r>
-      <w:r>
+        <w:t xml:space="preserve">                                           C19136264V</w:t>
+      </w:r>
+    </w:p>
+    <w:p>
+      <w:pPr>
         <w:rPr>
           <w:b/>
           <w:bCs/>
@@ -1233,8 +1240,7 @@
           <w:sz w:val="32"/>
           <w:szCs w:val="32"/>
         </w:rPr>
-        <w:tab/>
-      </w:r>
+      </w:pPr>
       <w:r>
         <w:rPr>
           <w:b/>
@@ -1244,7 +1250,7 @@
           <w:sz w:val="32"/>
           <w:szCs w:val="32"/>
         </w:rPr>
-        <w:t xml:space="preserve">                                           </w:t>
+        <w:t>Gweme Netsai</w:t>
       </w:r>
       <w:r>
         <w:rPr>
@@ -1255,11 +1261,9 @@
           <w:sz w:val="32"/>
           <w:szCs w:val="32"/>
         </w:rPr>
-        <w:t>C19136273O</w:t>
-      </w:r>
-    </w:p>
-    <w:p>
-      <w:pPr>
+        <w:tab/>
+      </w:r>
+      <w:r>
         <w:rPr>
           <w:b/>
           <w:bCs/>
@@ -1268,7 +1272,8 @@
           <w:sz w:val="32"/>
           <w:szCs w:val="32"/>
         </w:rPr>
-      </w:pPr>
+        <w:tab/>
+      </w:r>
       <w:r>
         <w:rPr>
           <w:b/>
@@ -1278,8 +1283,16 @@
           <w:sz w:val="32"/>
           <w:szCs w:val="32"/>
         </w:rPr>
-        <w:t>Martin Chamambo</w:t>
-      </w:r>
+        <w:tab/>
+        <w:t xml:space="preserve">                                           C19138016A</w:t>
+      </w:r>
+    </w:p>
+    <w:p>
+      <w:pPr>
+        <w:rPr>
+          <w:noProof/>
+        </w:rPr>
+      </w:pPr>
       <w:r>
         <w:rPr>
           <w:b/>
@@ -1289,158 +1302,7 @@
           <w:sz w:val="32"/>
           <w:szCs w:val="32"/>
         </w:rPr>
-        <w:tab/>
-      </w:r>
-      <w:r>
-        <w:rPr>
-          <w:b/>
-          <w:bCs/>
-          <w:noProof/>
-          <w:color w:val="002060"/>
-          <w:sz w:val="32"/>
-          <w:szCs w:val="32"/>
-        </w:rPr>
-        <w:tab/>
-      </w:r>
-      <w:r>
-        <w:rPr>
-          <w:b/>
-          <w:bCs/>
-          <w:noProof/>
-          <w:color w:val="002060"/>
-          <w:sz w:val="32"/>
-          <w:szCs w:val="32"/>
-        </w:rPr>
-        <w:t xml:space="preserve">                                           </w:t>
-      </w:r>
-      <w:r>
-        <w:rPr>
-          <w:b/>
-          <w:bCs/>
-          <w:noProof/>
-          <w:color w:val="002060"/>
-          <w:sz w:val="32"/>
-          <w:szCs w:val="32"/>
-        </w:rPr>
-        <w:t>C19136264V</w:t>
-      </w:r>
-    </w:p>
-    <w:p>
-      <w:pPr>
-        <w:rPr>
-          <w:b/>
-          <w:bCs/>
-          <w:noProof/>
-          <w:color w:val="002060"/>
-          <w:sz w:val="32"/>
-          <w:szCs w:val="32"/>
-        </w:rPr>
-      </w:pPr>
-      <w:r>
-        <w:rPr>
-          <w:b/>
-          <w:bCs/>
-          <w:noProof/>
-          <w:color w:val="002060"/>
-          <w:sz w:val="32"/>
-          <w:szCs w:val="32"/>
-        </w:rPr>
-        <w:t>Gweme Netsai</w:t>
-      </w:r>
-      <w:r>
-        <w:rPr>
-          <w:b/>
-          <w:bCs/>
-          <w:noProof/>
-          <w:color w:val="002060"/>
-          <w:sz w:val="32"/>
-          <w:szCs w:val="32"/>
-        </w:rPr>
-        <w:tab/>
-      </w:r>
-      <w:r>
-        <w:rPr>
-          <w:b/>
-          <w:bCs/>
-          <w:noProof/>
-          <w:color w:val="002060"/>
-          <w:sz w:val="32"/>
-          <w:szCs w:val="32"/>
-        </w:rPr>
-        <w:tab/>
-      </w:r>
-      <w:r>
-        <w:rPr>
-          <w:b/>
-          <w:bCs/>
-          <w:noProof/>
-          <w:color w:val="002060"/>
-          <w:sz w:val="32"/>
-          <w:szCs w:val="32"/>
-        </w:rPr>
-        <w:tab/>
-      </w:r>
-      <w:r>
-        <w:rPr>
-          <w:b/>
-          <w:bCs/>
-          <w:noProof/>
-          <w:color w:val="002060"/>
-          <w:sz w:val="32"/>
-          <w:szCs w:val="32"/>
-        </w:rPr>
-        <w:t xml:space="preserve">                                           </w:t>
-      </w:r>
-      <w:r>
-        <w:rPr>
-          <w:b/>
-          <w:bCs/>
-          <w:noProof/>
-          <w:color w:val="002060"/>
-          <w:sz w:val="32"/>
-          <w:szCs w:val="32"/>
-        </w:rPr>
-        <w:t>C19138016A</w:t>
-      </w:r>
-    </w:p>
-    <w:p>
-      <w:pPr>
-        <w:rPr>
-          <w:noProof/>
-        </w:rPr>
-      </w:pPr>
-      <w:r>
-        <w:rPr>
-          <w:b/>
-          <w:bCs/>
-          <w:noProof/>
-          <w:color w:val="002060"/>
-          <w:sz w:val="32"/>
-          <w:szCs w:val="32"/>
-        </w:rPr>
-        <w:t xml:space="preserve">Tanyaradzwa Chatyoka </w:t>
-      </w:r>
-      <w:r>
-        <w:rPr>
-          <w:b/>
-          <w:bCs/>
-          <w:noProof/>
-          <w:color w:val="002060"/>
-          <w:sz w:val="32"/>
-          <w:szCs w:val="32"/>
-        </w:rPr>
-        <w:t xml:space="preserve">                                                 </w:t>
-      </w:r>
-      <w:r>
-        <w:rPr>
-          <w:b/>
-          <w:bCs/>
-          <w:noProof/>
-          <w:color w:val="002060"/>
-          <w:sz w:val="32"/>
-          <w:szCs w:val="32"/>
-        </w:rPr>
-        <w:t>C19136203C</w:t>
+        <w:t>Tanyaradzwa Chatyoka                                                  C19136203C</w:t>
       </w:r>
     </w:p>
     <w:p>
@@ -9045,8 +8907,6 @@
         </w:rPr>
         <w:t>Y</w:t>
       </w:r>
-      <w:bookmarkStart w:id="0" w:name="_GoBack"/>
-      <w:bookmarkEnd w:id="0"/>
       <w:r>
         <w:rPr>
           <w:b/>
@@ -9111,6 +8971,64 @@
           <w:color w:val="002060"/>
         </w:rPr>
         <w:t>Have included all dashboards exported to PDF on github</w:t>
+      </w:r>
+    </w:p>
+    <w:p>
+      <w:pPr>
+        <w:rPr>
+          <w:b/>
+          <w:bCs/>
+          <w:color w:val="002060"/>
+        </w:rPr>
+      </w:pPr>
+    </w:p>
+    <w:p>
+      <w:pPr>
+        <w:rPr>
+          <w:b/>
+          <w:bCs/>
+          <w:color w:val="002060"/>
+        </w:rPr>
+      </w:pPr>
+      <w:r>
+        <w:rPr>
+          <w:noProof/>
+        </w:rPr>
+        <w:drawing>
+          <wp:inline distT="0" distB="0" distL="0" distR="0" wp14:anchorId="41E3A372" wp14:editId="777EA67F">
+            <wp:extent cx="5731510" cy="3613785"/>
+            <wp:effectExtent l="0" t="0" r="2540" b="5715"/>
+            <wp:docPr id="11" name="Picture 11"/>
+            <wp:cNvGraphicFramePr>
+              <a:graphicFrameLocks xmlns:a="http://schemas.openxmlformats.org/drawingml/2006/main" noChangeAspect="1"/>
+            </wp:cNvGraphicFramePr>
+            <a:graphic xmlns:a="http://schemas.openxmlformats.org/drawingml/2006/main">
+              <a:graphicData uri="http://schemas.openxmlformats.org/drawingml/2006/picture">
+                <pic:pic xmlns:pic="http://schemas.openxmlformats.org/drawingml/2006/picture">
+                  <pic:nvPicPr>
+                    <pic:cNvPr id="1" name=""/>
+                    <pic:cNvPicPr/>
+                  </pic:nvPicPr>
+                  <pic:blipFill>
+                    <a:blip r:embed="rId12"/>
+                    <a:stretch>
+                      <a:fillRect/>
+                    </a:stretch>
+                  </pic:blipFill>
+                  <pic:spPr>
+                    <a:xfrm>
+                      <a:off x="0" y="0"/>
+                      <a:ext cx="5731510" cy="3613785"/>
+                    </a:xfrm>
+                    <a:prstGeom prst="rect">
+                      <a:avLst/>
+                    </a:prstGeom>
+                  </pic:spPr>
+                </pic:pic>
+              </a:graphicData>
+            </a:graphic>
+          </wp:inline>
+        </w:drawing>
       </w:r>
     </w:p>
     <w:sectPr>
@@ -9124,7 +9042,7 @@
 </file>
 
 <file path=word/numbering.xml><?xml version="1.0" encoding="utf-8"?>
-<w:numbering xmlns:wpc="http://schemas.microsoft.com/office/word/2010/wordprocessingCanvas" xmlns:cx="http://schemas.microsoft.com/office/drawing/2014/chartex" xmlns:cx1="http://schemas.microsoft.com/office/drawing/2015/9/8/chartex" xmlns:cx2="http://schemas.microsoft.com/office/drawing/2015/10/21/chartex" xmlns:cx3="http://schemas.microsoft.com/office/drawing/2016/5/9/chartex" xmlns:cx4="http://schemas.microsoft.com/office/drawing/2016/5/10/chartex" xmlns:cx5="http://schemas.microsoft.com/office/drawing/2016/5/11/chartex" xmlns:cx6="http://schemas.microsoft.com/office/drawing/2016/5/12/chartex" xmlns:cx7="http://schemas.microsoft.com/office/drawing/2016/5/13/chartex" xmlns:cx8="http://schemas.microsoft.com/office/drawing/2016/5/14/chartex" xmlns:mc="http://schemas.openxmlformats.org/markup-compatibility/2006" xmlns:aink="http://schemas.microsoft.com/office/drawing/2016/ink" xmlns:am3d="http://schemas.microsoft.com/office/drawing/2017/model3d" xmlns:o="urn:schemas-microsoft-com:office:office" xmlns:r="http://schemas.openxmlformats.org/officeDocument/2006/relationships" xmlns:m="http://schemas.openxmlformats.org/officeDocument/2006/math" xmlns:v="urn:schemas-microsoft-com:vml" xmlns:wp14="http://schemas.microsoft.com/office/word/2010/wordprocessingDrawing" xmlns:wp="http://schemas.openxmlformats.org/drawingml/2006/wordprocessingDrawing" xmlns:w10="urn:schemas-microsoft-com:office:word" xmlns:w="http://schemas.openxmlformats.org/wordprocessingml/2006/main" xmlns:w14="http://schemas.microsoft.com/office/word/2010/wordml" xmlns:w15="http://schemas.microsoft.com/office/word/2012/wordml" xmlns:w16cid="http://schemas.microsoft.com/office/word/2016/wordml/cid" xmlns:w16se="http://schemas.microsoft.com/office/word/2015/wordml/symex" xmlns:wpg="http://schemas.microsoft.com/office/word/2010/wordprocessingGroup" xmlns:wpi="http://schemas.microsoft.com/office/word/2010/wordprocessingInk" xmlns:wne="http://schemas.microsoft.com/office/word/2006/wordml" xmlns:wps="http://schemas.microsoft.com/office/word/2010/wordprocessingShape" mc:Ignorable="w14 w15 w16se w16cid wp14">
+<w:numbering xmlns:wpc="http://schemas.microsoft.com/office/word/2010/wordprocessingCanvas" xmlns:cx="http://schemas.microsoft.com/office/drawing/2014/chartex" xmlns:cx1="http://schemas.microsoft.com/office/drawing/2015/9/8/chartex" xmlns:cx2="http://schemas.microsoft.com/office/drawing/2015/10/21/chartex" xmlns:cx3="http://schemas.microsoft.com/office/drawing/2016/5/9/chartex" xmlns:cx4="http://schemas.microsoft.com/office/drawing/2016/5/10/chartex" xmlns:cx5="http://schemas.microsoft.com/office/drawing/2016/5/11/chartex" xmlns:cx6="http://schemas.microsoft.com/office/drawing/2016/5/12/chartex" xmlns:cx7="http://schemas.microsoft.com/office/drawing/2016/5/13/chartex" xmlns:cx8="http://schemas.microsoft.com/office/drawing/2016/5/14/chartex" xmlns:mc="http://schemas.openxmlformats.org/markup-compatibility/2006" xmlns:aink="http://schemas.microsoft.com/office/drawing/2016/ink" xmlns:am3d="http://schemas.microsoft.com/office/drawing/2017/model3d" xmlns:o="urn:schemas-microsoft-com:office:office" xmlns:r="http://schemas.openxmlformats.org/officeDocument/2006/relationships" xmlns:m="http://schemas.openxmlformats.org/officeDocument/2006/math" xmlns:v="urn:schemas-microsoft-com:vml" xmlns:wp14="http://schemas.microsoft.com/office/word/2010/wordprocessingDrawing" xmlns:wp="http://schemas.openxmlformats.org/drawingml/2006/wordprocessingDrawing" xmlns:w10="urn:schemas-microsoft-com:office:word" xmlns:w="http://schemas.openxmlformats.org/wordprocessingml/2006/main" xmlns:w14="http://schemas.microsoft.com/office/word/2010/wordml" xmlns:w15="http://schemas.microsoft.com/office/word/2012/wordml" xmlns:w16cex="http://schemas.microsoft.com/office/word/2018/wordml/cex" xmlns:w16cid="http://schemas.microsoft.com/office/word/2016/wordml/cid" xmlns:w16="http://schemas.microsoft.com/office/word/2018/wordml" xmlns:w16se="http://schemas.microsoft.com/office/word/2015/wordml/symex" xmlns:wpg="http://schemas.microsoft.com/office/word/2010/wordprocessingGroup" xmlns:wpi="http://schemas.microsoft.com/office/word/2010/wordprocessingInk" xmlns:wne="http://schemas.microsoft.com/office/word/2006/wordml" xmlns:wps="http://schemas.microsoft.com/office/word/2010/wordprocessingShape" mc:Ignorable="w14 w15 w16se w16cid w16 w16cex wp14">
   <w:abstractNum w:abstractNumId="0" w15:restartNumberingAfterBreak="0">
     <w:nsid w:val="1A1C62CD"/>
     <w:multiLevelType w:val="hybridMultilevel"/>
@@ -9310,7 +9228,7 @@
 </file>
 
 <file path=word/styles.xml><?xml version="1.0" encoding="utf-8"?>
-<w:styles xmlns:mc="http://schemas.openxmlformats.org/markup-compatibility/2006" xmlns:r="http://schemas.openxmlformats.org/officeDocument/2006/relationships" xmlns:w="http://schemas.openxmlformats.org/wordprocessingml/2006/main" xmlns:w14="http://schemas.microsoft.com/office/word/2010/wordml" xmlns:w15="http://schemas.microsoft.com/office/word/2012/wordml" xmlns:w16cid="http://schemas.microsoft.com/office/word/2016/wordml/cid" xmlns:w16se="http://schemas.microsoft.com/office/word/2015/wordml/symex" mc:Ignorable="w14 w15 w16se w16cid">
+<w:styles xmlns:mc="http://schemas.openxmlformats.org/markup-compatibility/2006" xmlns:r="http://schemas.openxmlformats.org/officeDocument/2006/relationships" xmlns:w="http://schemas.openxmlformats.org/wordprocessingml/2006/main" xmlns:w14="http://schemas.microsoft.com/office/word/2010/wordml" xmlns:w15="http://schemas.microsoft.com/office/word/2012/wordml" xmlns:w16cex="http://schemas.microsoft.com/office/word/2018/wordml/cex" xmlns:w16cid="http://schemas.microsoft.com/office/word/2016/wordml/cid" xmlns:w16="http://schemas.microsoft.com/office/word/2018/wordml" xmlns:w16se="http://schemas.microsoft.com/office/word/2015/wordml/symex" mc:Ignorable="w14 w15 w16se w16cid w16 w16cex">
   <w:docDefaults>
     <w:rPrDefault>
       <w:rPr>

</xml_diff>